<commit_message>
fixed cbi dao test and test data
</commit_message>
<xml_diff>
--- a/docs/CBI_Info_and_Questions.docx
+++ b/docs/CBI_Info_and_Questions.docx
@@ -128,10 +128,7 @@
         </w:numPr>
       </w:pPr>
       <w:r>
-        <w:t>The site codes that are in IOOS Reg file but not in the Capabilities document are:</w:t>
-      </w:r>
-      <w:r>
-        <w:t xml:space="preserve"> 193, 167, 183, 165, 166, 155, 174, 156, 192, 173, 159.</w:t>
+        <w:t>The site codes that are in IOOS Reg file but not in the Capabilities document are: 193, 167, 183, 165, 166, 155, 174, 156, 192, 173, 159.</w:t>
       </w:r>
     </w:p>
     <w:p>
@@ -378,38 +375,99 @@
       <w:r>
         <w:t>I assume that if the &lt;</w:t>
       </w:r>
+      <w:r>
+        <w:t>gml:endPosition</w:t>
+      </w:r>
+      <w:r>
+        <w:t xml:space="preserve">&gt; element is empty, then data collection is current.  </w:t>
+      </w:r>
+    </w:p>
+    <w:p>
+      <w:pPr>
+        <w:pStyle w:val="ListParagraph"/>
+        <w:numPr>
+          <w:ilvl w:val="4"/>
+          <w:numId w:val="1"/>
+        </w:numPr>
+        <w:rPr>
+          <w:b/>
+        </w:rPr>
+      </w:pPr>
+      <w:r>
+        <w:t xml:space="preserve">My CbiDao class will use the current datetime of the server when a GetSiteInfo request is made to fill in the series EndDateTimeUTC.  </w:t>
+      </w:r>
+      <w:r>
+        <w:rPr>
+          <w:rStyle w:val="IntenseEmphasis"/>
+        </w:rPr>
+        <w:t>Is this ok?</w:t>
+      </w:r>
+      <w:r>
+        <w:t xml:space="preserve"> </w:t>
+      </w:r>
+    </w:p>
+    <w:p>
+      <w:pPr>
+        <w:pStyle w:val="ListParagraph"/>
+        <w:numPr>
+          <w:ilvl w:val="0"/>
+          <w:numId w:val="1"/>
+        </w:numPr>
+        <w:rPr>
+          <w:b/>
+        </w:rPr>
+      </w:pPr>
+      <w:r>
+        <w:t>Other stuff:</w:t>
+      </w:r>
+    </w:p>
+    <w:p>
+      <w:pPr>
+        <w:pStyle w:val="ListParagraph"/>
+        <w:numPr>
+          <w:ilvl w:val="1"/>
+          <w:numId w:val="1"/>
+        </w:numPr>
+        <w:rPr>
+          <w:b/>
+        </w:rPr>
+      </w:pPr>
+      <w:r>
+        <w:lastRenderedPageBreak/>
+        <w:t>Units in GetObservations</w:t>
+      </w:r>
+    </w:p>
+    <w:p>
+      <w:pPr>
+        <w:pStyle w:val="ListParagraph"/>
+        <w:numPr>
+          <w:ilvl w:val="1"/>
+          <w:numId w:val="1"/>
+        </w:numPr>
+        <w:rPr>
+          <w:b/>
+        </w:rPr>
+      </w:pPr>
+      <w:r>
+        <w:t>Vertical Position in IOOS Reg file</w:t>
+      </w:r>
+    </w:p>
+    <w:p>
+      <w:pPr>
+        <w:pStyle w:val="ListParagraph"/>
+        <w:numPr>
+          <w:ilvl w:val="1"/>
+          <w:numId w:val="1"/>
+        </w:numPr>
+        <w:rPr>
+          <w:b/>
+        </w:rPr>
+      </w:pPr>
+      <w:r>
+        <w:t>How to setup Soaplib to take WOF object as parameter</w:t>
+      </w:r>
       <w:bookmarkStart w:id="0" w:name="_GoBack"/>
       <w:bookmarkEnd w:id="0"/>
-      <w:r>
-        <w:t>gml:endPosition</w:t>
-      </w:r>
-      <w:r>
-        <w:t xml:space="preserve">&gt; element is empty, then data collection is current.  </w:t>
-      </w:r>
-    </w:p>
-    <w:p>
-      <w:pPr>
-        <w:pStyle w:val="ListParagraph"/>
-        <w:numPr>
-          <w:ilvl w:val="4"/>
-          <w:numId w:val="1"/>
-        </w:numPr>
-        <w:rPr>
-          <w:b/>
-        </w:rPr>
-      </w:pPr>
-      <w:r>
-        <w:t xml:space="preserve">My CbiDao class will use the current datetime of the server when a GetSiteInfo request is made to fill in the series EndDateTimeUTC.  </w:t>
-      </w:r>
-      <w:r>
-        <w:rPr>
-          <w:rStyle w:val="IntenseEmphasis"/>
-        </w:rPr>
-        <w:t>Is this ok?</w:t>
-      </w:r>
-      <w:r>
-        <w:t xml:space="preserve"> </w:t>
-      </w:r>
     </w:p>
     <w:sectPr>
       <w:pgSz w:w="12240" w:h="15840"/>

</xml_diff>

<commit_message>
updated cbi info document
</commit_message>
<xml_diff>
--- a/docs/CBI_Info_and_Questions.docx
+++ b/docs/CBI_Info_and_Questions.docx
@@ -25,7 +25,16 @@
         <w:t>build_cbi_cache.py</w:t>
       </w:r>
       <w:r>
-        <w:t xml:space="preserve"> to make a local database cache for the CBI metadata, including Sites, Parameters, Units, and Series Catalogs</w:t>
+        <w:t xml:space="preserve"> to make a </w:t>
+      </w:r>
+      <w:r>
+        <w:rPr>
+          <w:b/>
+        </w:rPr>
+        <w:t>local database cache</w:t>
+      </w:r>
+      <w:r>
+        <w:t xml:space="preserve"> for the CBI metadata, including Sites, Parameters, Units, and Series Catalogs</w:t>
       </w:r>
     </w:p>
     <w:p>
@@ -246,6 +255,9 @@
       <w:r>
         <w:t>.</w:t>
       </w:r>
+      <w:r>
+        <w:t xml:space="preserve">  </w:t>
+      </w:r>
     </w:p>
     <w:p>
       <w:pPr>
@@ -256,6 +268,26 @@
         </w:numPr>
       </w:pPr>
       <w:r>
+        <w:t>The Units are extracted and stored in the Units table of the local database cache.</w:t>
+      </w:r>
+    </w:p>
+    <w:p>
+      <w:pPr>
+        <w:pStyle w:val="ListParagraph"/>
+        <w:numPr>
+          <w:ilvl w:val="4"/>
+          <w:numId w:val="1"/>
+        </w:numPr>
+        <w:rPr>
+          <w:rStyle w:val="IntenseEmphasis"/>
+          <w:b w:val="0"/>
+          <w:bCs w:val="0"/>
+          <w:i w:val="0"/>
+          <w:iCs w:val="0"/>
+          <w:color w:val="auto"/>
+        </w:rPr>
+      </w:pPr>
+      <w:r>
         <w:t>The units are not really well described.  See “Units from GCOOS” table in accompanying XLS file</w:t>
       </w:r>
       <w:r>
@@ -281,6 +313,18 @@
       <w:pPr>
         <w:pStyle w:val="ListParagraph"/>
         <w:numPr>
+          <w:ilvl w:val="3"/>
+          <w:numId w:val="1"/>
+        </w:numPr>
+      </w:pPr>
+      <w:r>
+        <w:t>VariableDescriptions are also extracted and stored in the Variables table of the local cache.</w:t>
+      </w:r>
+    </w:p>
+    <w:p>
+      <w:pPr>
+        <w:pStyle w:val="ListParagraph"/>
+        <w:numPr>
           <w:ilvl w:val="1"/>
           <w:numId w:val="1"/>
         </w:numPr>
@@ -379,7 +423,13 @@
         <w:t>gml:endPosition</w:t>
       </w:r>
       <w:r>
-        <w:t xml:space="preserve">&gt; element is empty, then data collection is current.  </w:t>
+        <w:t xml:space="preserve">&gt; element is empty, then data collection is </w:t>
+      </w:r>
+      <w:r>
+        <w:t>ongoing/</w:t>
+      </w:r>
+      <w:r>
+        <w:t xml:space="preserve">current.  </w:t>
       </w:r>
     </w:p>
     <w:p>
@@ -394,6 +444,7 @@
         </w:rPr>
       </w:pPr>
       <w:r>
+        <w:lastRenderedPageBreak/>
         <w:t xml:space="preserve">My CbiDao class will use the current datetime of the server when a GetSiteInfo request is made to fill in the series EndDateTimeUTC.  </w:t>
       </w:r>
       <w:r>
@@ -418,7 +469,10 @@
         </w:rPr>
       </w:pPr>
       <w:r>
-        <w:t>Other stuff:</w:t>
+        <w:t>WOF methods for CBI</w:t>
+      </w:r>
+      <w:r>
+        <w:t>:</w:t>
       </w:r>
     </w:p>
     <w:p>
@@ -433,8 +487,25 @@
         </w:rPr>
       </w:pPr>
       <w:r>
-        <w:lastRenderedPageBreak/>
-        <w:t>Units in GetObservations</w:t>
+        <w:rPr>
+          <w:b/>
+        </w:rPr>
+        <w:t>GetSites</w:t>
+      </w:r>
+    </w:p>
+    <w:p>
+      <w:pPr>
+        <w:pStyle w:val="ListParagraph"/>
+        <w:numPr>
+          <w:ilvl w:val="2"/>
+          <w:numId w:val="1"/>
+        </w:numPr>
+        <w:rPr>
+          <w:b/>
+        </w:rPr>
+      </w:pPr>
+      <w:r>
+        <w:t>Uses the local cache to fetch and display Sites.</w:t>
       </w:r>
     </w:p>
     <w:p>
@@ -449,7 +520,25 @@
         </w:rPr>
       </w:pPr>
       <w:r>
-        <w:t>Vertical Position in IOOS Reg file</w:t>
+        <w:rPr>
+          <w:b/>
+        </w:rPr>
+        <w:t>GetVariableInfo</w:t>
+      </w:r>
+    </w:p>
+    <w:p>
+      <w:pPr>
+        <w:pStyle w:val="ListParagraph"/>
+        <w:numPr>
+          <w:ilvl w:val="2"/>
+          <w:numId w:val="1"/>
+        </w:numPr>
+        <w:rPr>
+          <w:b/>
+        </w:rPr>
+      </w:pPr>
+      <w:r>
+        <w:t>Uses the local cache to fetch and display Variable and Units information</w:t>
       </w:r>
     </w:p>
     <w:p>
@@ -464,7 +553,108 @@
         </w:rPr>
       </w:pPr>
       <w:r>
-        <w:t>How to setup Soaplib to take WOF object as parameter</w:t>
+        <w:rPr>
+          <w:b/>
+        </w:rPr>
+        <w:t>GetSiteInfo</w:t>
+      </w:r>
+    </w:p>
+    <w:p>
+      <w:pPr>
+        <w:pStyle w:val="ListParagraph"/>
+        <w:numPr>
+          <w:ilvl w:val="2"/>
+          <w:numId w:val="1"/>
+        </w:numPr>
+        <w:rPr>
+          <w:b/>
+        </w:rPr>
+      </w:pPr>
+      <w:r>
+        <w:t>Uses the local cache to display Sites, Variable, and SeriesCatalog information.</w:t>
+      </w:r>
+    </w:p>
+    <w:p>
+      <w:pPr>
+        <w:pStyle w:val="ListParagraph"/>
+        <w:numPr>
+          <w:ilvl w:val="1"/>
+          <w:numId w:val="1"/>
+        </w:numPr>
+        <w:rPr>
+          <w:b/>
+        </w:rPr>
+      </w:pPr>
+      <w:r>
+        <w:rPr>
+          <w:b/>
+        </w:rPr>
+        <w:t>GetValues</w:t>
+      </w:r>
+    </w:p>
+    <w:p>
+      <w:pPr>
+        <w:pStyle w:val="ListParagraph"/>
+        <w:numPr>
+          <w:ilvl w:val="2"/>
+          <w:numId w:val="1"/>
+        </w:numPr>
+        <w:rPr>
+          <w:b/>
+        </w:rPr>
+      </w:pPr>
+      <w:r>
+        <w:t>This is the only WOF method that calls the CBI SOS on-the-fly.  Inputs to the WOF method are reformatted to match the parameters needed for the SOS GetObservation method</w:t>
+      </w:r>
+      <w:r>
+        <w:t>.</w:t>
+      </w:r>
+    </w:p>
+    <w:p>
+      <w:pPr>
+        <w:pStyle w:val="ListParagraph"/>
+        <w:numPr>
+          <w:ilvl w:val="3"/>
+          <w:numId w:val="1"/>
+        </w:numPr>
+        <w:rPr>
+          <w:b/>
+        </w:rPr>
+      </w:pPr>
+      <w:r>
+        <w:t xml:space="preserve">The units given in the GetObservation response do not correspond at all to those in the GCOOS parameter ontology (ex: GetObservation has “degC” while GCOOS has “celsius”.  </w:t>
+      </w:r>
+    </w:p>
+    <w:p>
+      <w:pPr>
+        <w:pStyle w:val="ListParagraph"/>
+        <w:numPr>
+          <w:ilvl w:val="3"/>
+          <w:numId w:val="1"/>
+        </w:numPr>
+        <w:rPr>
+          <w:b/>
+        </w:rPr>
+      </w:pPr>
+      <w:r>
+        <w:t xml:space="preserve">I am not using the units from GetObservation, but instead displaying those from the local cache so that they will match the info from GetVariableInfo.  </w:t>
+      </w:r>
+      <w:r>
+        <w:rPr>
+          <w:rStyle w:val="IntenseEmphasis"/>
+        </w:rPr>
+        <w:t>Is this ok?</w:t>
+      </w:r>
+    </w:p>
+    <w:p>
+      <w:r>
+        <w:rPr>
+          <w:b/>
+        </w:rPr>
+        <w:t>cbi_dao.py</w:t>
+      </w:r>
+      <w:r>
+        <w:t xml:space="preserve"> contains the implementation of my WOFpy DAO “interface” for the CBI pass-through service.</w:t>
       </w:r>
       <w:bookmarkStart w:id="0" w:name="_GoBack"/>
       <w:bookmarkEnd w:id="0"/>

</xml_diff>